<commit_message>
cpp task switch for while math formula
11.09.2023 cpp lw
</commit_message>
<xml_diff>
--- a/cpp.docx
+++ b/cpp.docx
@@ -154,6 +154,258 @@
                     <a:xfrm>
                       <a:off x="0" y="0"/>
                       <a:ext cx="5940425" cy="2125345"/>
+                    </a:xfrm>
+                    <a:prstGeom prst="rect">
+                      <a:avLst/>
+                    </a:prstGeom>
+                  </pic:spPr>
+                </pic:pic>
+              </a:graphicData>
+            </a:graphic>
+          </wp:inline>
+        </w:drawing>
+      </w:r>
+    </w:p>
+    <w:p>
+      <w:r>
+        <w:rPr>
+          <w:noProof/>
+        </w:rPr>
+        <w:drawing>
+          <wp:inline distT="0" distB="0" distL="0" distR="0" wp14:anchorId="2B95EABD" wp14:editId="380CB2A0">
+            <wp:extent cx="5940425" cy="3145155"/>
+            <wp:effectExtent l="0" t="0" r="3175" b="0"/>
+            <wp:docPr id="5" name="Рисунок 5"/>
+            <wp:cNvGraphicFramePr>
+              <a:graphicFrameLocks xmlns:a="http://schemas.openxmlformats.org/drawingml/2006/main" noChangeAspect="1"/>
+            </wp:cNvGraphicFramePr>
+            <a:graphic xmlns:a="http://schemas.openxmlformats.org/drawingml/2006/main">
+              <a:graphicData uri="http://schemas.openxmlformats.org/drawingml/2006/picture">
+                <pic:pic xmlns:pic="http://schemas.openxmlformats.org/drawingml/2006/picture">
+                  <pic:nvPicPr>
+                    <pic:cNvPr id="1" name=""/>
+                    <pic:cNvPicPr/>
+                  </pic:nvPicPr>
+                  <pic:blipFill>
+                    <a:blip r:embed="rId8"/>
+                    <a:stretch>
+                      <a:fillRect/>
+                    </a:stretch>
+                  </pic:blipFill>
+                  <pic:spPr>
+                    <a:xfrm>
+                      <a:off x="0" y="0"/>
+                      <a:ext cx="5940425" cy="3145155"/>
+                    </a:xfrm>
+                    <a:prstGeom prst="rect">
+                      <a:avLst/>
+                    </a:prstGeom>
+                  </pic:spPr>
+                </pic:pic>
+              </a:graphicData>
+            </a:graphic>
+          </wp:inline>
+        </w:drawing>
+      </w:r>
+    </w:p>
+    <w:p>
+      <w:pPr>
+        <w:rPr>
+          <w:lang w:val="en-US"/>
+        </w:rPr>
+      </w:pPr>
+      <w:r>
+        <w:rPr>
+          <w:noProof/>
+        </w:rPr>
+        <w:lastRenderedPageBreak/>
+        <w:drawing>
+          <wp:inline distT="0" distB="0" distL="0" distR="0" wp14:anchorId="1D41252E" wp14:editId="58B945E3">
+            <wp:extent cx="5940425" cy="3135630"/>
+            <wp:effectExtent l="0" t="0" r="3175" b="7620"/>
+            <wp:docPr id="6" name="Рисунок 6"/>
+            <wp:cNvGraphicFramePr>
+              <a:graphicFrameLocks xmlns:a="http://schemas.openxmlformats.org/drawingml/2006/main" noChangeAspect="1"/>
+            </wp:cNvGraphicFramePr>
+            <a:graphic xmlns:a="http://schemas.openxmlformats.org/drawingml/2006/main">
+              <a:graphicData uri="http://schemas.openxmlformats.org/drawingml/2006/picture">
+                <pic:pic xmlns:pic="http://schemas.openxmlformats.org/drawingml/2006/picture">
+                  <pic:nvPicPr>
+                    <pic:cNvPr id="1" name=""/>
+                    <pic:cNvPicPr/>
+                  </pic:nvPicPr>
+                  <pic:blipFill>
+                    <a:blip r:embed="rId9"/>
+                    <a:stretch>
+                      <a:fillRect/>
+                    </a:stretch>
+                  </pic:blipFill>
+                  <pic:spPr>
+                    <a:xfrm>
+                      <a:off x="0" y="0"/>
+                      <a:ext cx="5940425" cy="3135630"/>
+                    </a:xfrm>
+                    <a:prstGeom prst="rect">
+                      <a:avLst/>
+                    </a:prstGeom>
+                  </pic:spPr>
+                </pic:pic>
+              </a:graphicData>
+            </a:graphic>
+          </wp:inline>
+        </w:drawing>
+      </w:r>
+      <w:r>
+        <w:rPr>
+          <w:noProof/>
+        </w:rPr>
+        <w:drawing>
+          <wp:inline distT="0" distB="0" distL="0" distR="0" wp14:anchorId="599895BA" wp14:editId="1B0F7F94">
+            <wp:extent cx="5940425" cy="3137535"/>
+            <wp:effectExtent l="0" t="0" r="3175" b="5715"/>
+            <wp:docPr id="7" name="Рисунок 7"/>
+            <wp:cNvGraphicFramePr>
+              <a:graphicFrameLocks xmlns:a="http://schemas.openxmlformats.org/drawingml/2006/main" noChangeAspect="1"/>
+            </wp:cNvGraphicFramePr>
+            <a:graphic xmlns:a="http://schemas.openxmlformats.org/drawingml/2006/main">
+              <a:graphicData uri="http://schemas.openxmlformats.org/drawingml/2006/picture">
+                <pic:pic xmlns:pic="http://schemas.openxmlformats.org/drawingml/2006/picture">
+                  <pic:nvPicPr>
+                    <pic:cNvPr id="1" name=""/>
+                    <pic:cNvPicPr/>
+                  </pic:nvPicPr>
+                  <pic:blipFill>
+                    <a:blip r:embed="rId10"/>
+                    <a:stretch>
+                      <a:fillRect/>
+                    </a:stretch>
+                  </pic:blipFill>
+                  <pic:spPr>
+                    <a:xfrm>
+                      <a:off x="0" y="0"/>
+                      <a:ext cx="5940425" cy="3137535"/>
+                    </a:xfrm>
+                    <a:prstGeom prst="rect">
+                      <a:avLst/>
+                    </a:prstGeom>
+                  </pic:spPr>
+                </pic:pic>
+              </a:graphicData>
+            </a:graphic>
+          </wp:inline>
+        </w:drawing>
+      </w:r>
+      <w:r>
+        <w:rPr>
+          <w:noProof/>
+        </w:rPr>
+        <w:lastRenderedPageBreak/>
+        <w:drawing>
+          <wp:inline distT="0" distB="0" distL="0" distR="0" wp14:anchorId="1EF521A6" wp14:editId="30D30374">
+            <wp:extent cx="5940425" cy="3147695"/>
+            <wp:effectExtent l="0" t="0" r="3175" b="0"/>
+            <wp:docPr id="9" name="Рисунок 9"/>
+            <wp:cNvGraphicFramePr>
+              <a:graphicFrameLocks xmlns:a="http://schemas.openxmlformats.org/drawingml/2006/main" noChangeAspect="1"/>
+            </wp:cNvGraphicFramePr>
+            <a:graphic xmlns:a="http://schemas.openxmlformats.org/drawingml/2006/main">
+              <a:graphicData uri="http://schemas.openxmlformats.org/drawingml/2006/picture">
+                <pic:pic xmlns:pic="http://schemas.openxmlformats.org/drawingml/2006/picture">
+                  <pic:nvPicPr>
+                    <pic:cNvPr id="1" name=""/>
+                    <pic:cNvPicPr/>
+                  </pic:nvPicPr>
+                  <pic:blipFill>
+                    <a:blip r:embed="rId11"/>
+                    <a:stretch>
+                      <a:fillRect/>
+                    </a:stretch>
+                  </pic:blipFill>
+                  <pic:spPr>
+                    <a:xfrm>
+                      <a:off x="0" y="0"/>
+                      <a:ext cx="5940425" cy="3147695"/>
+                    </a:xfrm>
+                    <a:prstGeom prst="rect">
+                      <a:avLst/>
+                    </a:prstGeom>
+                  </pic:spPr>
+                </pic:pic>
+              </a:graphicData>
+            </a:graphic>
+          </wp:inline>
+        </w:drawing>
+      </w:r>
+      <w:r>
+        <w:rPr>
+          <w:noProof/>
+        </w:rPr>
+        <w:drawing>
+          <wp:inline distT="0" distB="0" distL="0" distR="0" wp14:anchorId="1AAE920C" wp14:editId="32FAB1DE">
+            <wp:extent cx="5940425" cy="3175635"/>
+            <wp:effectExtent l="0" t="0" r="3175" b="5715"/>
+            <wp:docPr id="8" name="Рисунок 8"/>
+            <wp:cNvGraphicFramePr>
+              <a:graphicFrameLocks xmlns:a="http://schemas.openxmlformats.org/drawingml/2006/main" noChangeAspect="1"/>
+            </wp:cNvGraphicFramePr>
+            <a:graphic xmlns:a="http://schemas.openxmlformats.org/drawingml/2006/main">
+              <a:graphicData uri="http://schemas.openxmlformats.org/drawingml/2006/picture">
+                <pic:pic xmlns:pic="http://schemas.openxmlformats.org/drawingml/2006/picture">
+                  <pic:nvPicPr>
+                    <pic:cNvPr id="1" name=""/>
+                    <pic:cNvPicPr/>
+                  </pic:nvPicPr>
+                  <pic:blipFill>
+                    <a:blip r:embed="rId12"/>
+                    <a:stretch>
+                      <a:fillRect/>
+                    </a:stretch>
+                  </pic:blipFill>
+                  <pic:spPr>
+                    <a:xfrm>
+                      <a:off x="0" y="0"/>
+                      <a:ext cx="5940425" cy="3175635"/>
+                    </a:xfrm>
+                    <a:prstGeom prst="rect">
+                      <a:avLst/>
+                    </a:prstGeom>
+                  </pic:spPr>
+                </pic:pic>
+              </a:graphicData>
+            </a:graphic>
+          </wp:inline>
+        </w:drawing>
+      </w:r>
+      <w:r>
+        <w:rPr>
+          <w:noProof/>
+        </w:rPr>
+        <w:lastRenderedPageBreak/>
+        <w:drawing>
+          <wp:inline distT="0" distB="0" distL="0" distR="0" wp14:anchorId="24E4CD14" wp14:editId="661678E4">
+            <wp:extent cx="5940425" cy="3123565"/>
+            <wp:effectExtent l="0" t="0" r="3175" b="635"/>
+            <wp:docPr id="10" name="Рисунок 10"/>
+            <wp:cNvGraphicFramePr>
+              <a:graphicFrameLocks xmlns:a="http://schemas.openxmlformats.org/drawingml/2006/main" noChangeAspect="1"/>
+            </wp:cNvGraphicFramePr>
+            <a:graphic xmlns:a="http://schemas.openxmlformats.org/drawingml/2006/main">
+              <a:graphicData uri="http://schemas.openxmlformats.org/drawingml/2006/picture">
+                <pic:pic xmlns:pic="http://schemas.openxmlformats.org/drawingml/2006/picture">
+                  <pic:nvPicPr>
+                    <pic:cNvPr id="1" name=""/>
+                    <pic:cNvPicPr/>
+                  </pic:nvPicPr>
+                  <pic:blipFill>
+                    <a:blip r:embed="rId13"/>
+                    <a:stretch>
+                      <a:fillRect/>
+                    </a:stretch>
+                  </pic:blipFill>
+                  <pic:spPr>
+                    <a:xfrm>
+                      <a:off x="0" y="0"/>
+                      <a:ext cx="5940425" cy="3123565"/>
                     </a:xfrm>
                     <a:prstGeom prst="rect">
                       <a:avLst/>

</xml_diff>